<commit_message>
add vstup to report
</commit_message>
<xml_diff>
--- a/Ходаков_Курсова.docx
+++ b/Ходаков_Курсова.docx
@@ -328,7 +328,6 @@
     <w:p>
       <w:pPr>
         <w:rPr>
-          <w:rFonts w:hint="cs"/>
           <w:sz w:val="28"/>
           <w:szCs w:val="28"/>
           <w:lang w:val="en-UA" w:eastAsia="en-GB"/>
@@ -452,7 +451,7 @@
               </wp:anchor>
             </w:drawing>
           </mc:Choice>
-          <mc:Fallback xmlns:pic="http://schemas.openxmlformats.org/drawingml/2006/picture" xmlns:a="http://schemas.openxmlformats.org/drawingml/2006/main" xmlns:ve="http://schemas.openxmlformats.org/markup-compatibility/2006">
+          <mc:Fallback xmlns:ve="http://schemas.openxmlformats.org/markup-compatibility/2006" xmlns:a="http://schemas.openxmlformats.org/drawingml/2006/main" xmlns:pic="http://schemas.openxmlformats.org/drawingml/2006/picture">
             <w:pict>
               <v:shape style="position:absolute;margin-left:460.399994pt;margin-top:17.305996pt;width:66.45pt;height:.1pt;mso-position-horizontal-relative:page;mso-position-vertical-relative:paragraph;z-index:-15728640;mso-wrap-distance-left:0;mso-wrap-distance-right:0" id="docshape1" coordorigin="9208,346" coordsize="1329,0" path="m9208,346l10537,346e" filled="false" stroked="true" strokeweight=".71898pt" strokecolor="#000000">
                 <v:path arrowok="t"/>
@@ -915,7 +914,7 @@
               </wp:anchor>
             </w:drawing>
           </mc:Choice>
-          <mc:Fallback xmlns:pic="http://schemas.openxmlformats.org/drawingml/2006/picture" xmlns:a="http://schemas.openxmlformats.org/drawingml/2006/main" xmlns:ve="http://schemas.openxmlformats.org/markup-compatibility/2006">
+          <mc:Fallback xmlns:ve="http://schemas.openxmlformats.org/markup-compatibility/2006" xmlns:a="http://schemas.openxmlformats.org/drawingml/2006/main" xmlns:pic="http://schemas.openxmlformats.org/drawingml/2006/picture">
             <w:pict>
               <v:shape style="position:absolute;margin-left:460.399994pt;margin-top:5.197609pt;width:66.45pt;height:.1pt;mso-position-horizontal-relative:page;mso-position-vertical-relative:paragraph;z-index:-15727104;mso-wrap-distance-left:0;mso-wrap-distance-right:0" id="docshape5" coordorigin="9208,104" coordsize="1329,0" path="m9208,104l10537,104e" filled="false" stroked="true" strokeweight=".71898pt" strokecolor="#000000">
                 <v:path arrowok="t"/>
@@ -1180,10 +1179,7 @@
         <w:jc w:val="both"/>
       </w:pPr>
       <w:r>
-        <w:t xml:space="preserve">БРОКЕРИ ПОВІДОМЛЕНЬ, </w:t>
-      </w:r>
-      <w:r>
-        <w:t xml:space="preserve">ВЕБ-ЗАСТОСУНОК, SPRING, </w:t>
+        <w:t xml:space="preserve">БРОКЕРИ ПОВІДОМЛЕНЬ, ВЕБ-ЗАСТОСУНОК, SPRING, </w:t>
       </w:r>
       <w:r>
         <w:rPr>
@@ -1530,10 +1526,10 @@
         <w:t xml:space="preserve"> </w:t>
       </w:r>
       <w:r>
-        <w:t xml:space="preserve">Сервіс </w:t>
-      </w:r>
-      <w:r>
-        <w:t>«</w:t>
+        <w:t>Веб-застосунок</w:t>
+      </w:r>
+      <w:r>
+        <w:t xml:space="preserve"> «</w:t>
       </w:r>
       <w:r>
         <w:rPr>
@@ -1545,7 +1541,21 @@
         <w:t>»</w:t>
       </w:r>
       <w:r>
-        <w:t>можна використовувати як і сервіс для внутрішнього аудиту зоопарків так і організації структури цілої трансконтинентальної мережі.</w:t>
+        <w:t xml:space="preserve"> </w:t>
+      </w:r>
+      <w:r>
+        <w:t xml:space="preserve">можна використовувати як і сервіс для внутрішнього аудиту зоопарків так і організації </w:t>
+      </w:r>
+      <w:proofErr w:type="spellStart"/>
+      <w:r>
+        <w:t>відмовостійкої</w:t>
+      </w:r>
+      <w:proofErr w:type="spellEnd"/>
+      <w:r>
+        <w:t xml:space="preserve"> до високих навантажень </w:t>
+      </w:r>
+      <w:r>
+        <w:t>структури цілої трансконтинентальної мережі.</w:t>
       </w:r>
     </w:p>
     <w:p>
@@ -3587,87 +3597,193 @@
         <w:spacing w:line="360" w:lineRule="auto"/>
         <w:ind w:left="118" w:right="117" w:firstLine="707"/>
         <w:jc w:val="both"/>
+        <w:rPr>
+          <w:bCs/>
+        </w:rPr>
       </w:pPr>
       <w:r>
         <w:rPr>
           <w:b/>
         </w:rPr>
-        <w:t xml:space="preserve">Оцінка сучасного стану об’єкта розробки. </w:t>
-      </w:r>
+        <w:t>Оцінка сучасного стану об’єкта розробки.</w:t>
+      </w:r>
+      <w:r>
+        <w:rPr>
+          <w:b/>
+        </w:rPr>
+        <w:t xml:space="preserve"> </w:t>
+      </w:r>
+      <w:r>
+        <w:rPr>
+          <w:bCs/>
+        </w:rPr>
+        <w:t xml:space="preserve">В наш час існує багато різних систем аудиту </w:t>
+      </w:r>
+      <w:r>
+        <w:rPr>
+          <w:bCs/>
+        </w:rPr>
+        <w:t xml:space="preserve">та ще більша </w:t>
+      </w:r>
+      <w:r>
+        <w:rPr>
+          <w:bCs/>
+        </w:rPr>
+        <w:t>кільк</w:t>
+      </w:r>
+      <w:r>
+        <w:rPr>
+          <w:bCs/>
+        </w:rPr>
+        <w:t>ість</w:t>
+      </w:r>
+      <w:r>
+        <w:rPr>
+          <w:bCs/>
+        </w:rPr>
+        <w:t xml:space="preserve"> даних</w:t>
+      </w:r>
+      <w:r>
+        <w:rPr>
+          <w:bCs/>
+        </w:rPr>
+        <w:t>.</w:t>
+      </w:r>
+      <w:r>
+        <w:rPr>
+          <w:bCs/>
+        </w:rPr>
+        <w:t xml:space="preserve"> </w:t>
+      </w:r>
+      <w:r>
+        <w:rPr>
+          <w:bCs/>
+        </w:rPr>
+        <w:t>Надійність</w:t>
+      </w:r>
+      <w:r>
+        <w:rPr>
+          <w:bCs/>
+        </w:rPr>
+        <w:t>,</w:t>
+      </w:r>
+      <w:r>
+        <w:rPr>
+          <w:bCs/>
+        </w:rPr>
+        <w:t xml:space="preserve"> </w:t>
+      </w:r>
+      <w:proofErr w:type="spellStart"/>
+      <w:r>
+        <w:rPr>
+          <w:bCs/>
+        </w:rPr>
+        <w:t>розподіленість</w:t>
+      </w:r>
+      <w:proofErr w:type="spellEnd"/>
+      <w:r>
+        <w:rPr>
+          <w:bCs/>
+        </w:rPr>
+        <w:t xml:space="preserve"> та асинхронність виконання – це ті основні властивості</w:t>
+      </w:r>
+      <w:r>
+        <w:rPr>
+          <w:bCs/>
+        </w:rPr>
+        <w:t xml:space="preserve"> аналітичної </w:t>
+      </w:r>
+      <w:r>
+        <w:rPr>
+          <w:bCs/>
+        </w:rPr>
+        <w:t>системи що надають можливість ефективно опрацьовувати велику кількість даних.</w:t>
+      </w:r>
+      <w:r>
+        <w:rPr>
+          <w:bCs/>
+        </w:rPr>
+        <w:t xml:space="preserve"> </w:t>
+      </w:r>
+      <w:r>
+        <w:rPr>
+          <w:bCs/>
+        </w:rPr>
+        <w:t xml:space="preserve">Саме застосування брокерів повідомлень в веб-застосунку </w:t>
+      </w:r>
+      <w:r>
+        <w:rPr>
+          <w:bCs/>
+        </w:rPr>
+        <w:t>забезпечить виконання всіх перелічених властивостей ефе</w:t>
+      </w:r>
+      <w:r>
+        <w:rPr>
+          <w:bCs/>
+        </w:rPr>
+        <w:t>к</w:t>
+      </w:r>
+      <w:r>
+        <w:rPr>
+          <w:bCs/>
+        </w:rPr>
+        <w:t>тивних аналітичних систем.</w:t>
+      </w:r>
+    </w:p>
+    <w:p>
+      <w:pPr>
+        <w:pStyle w:val="BodyText"/>
+        <w:spacing w:line="360" w:lineRule="auto"/>
+        <w:ind w:left="118" w:right="117" w:firstLine="707"/>
+        <w:jc w:val="both"/>
+      </w:pPr>
       <w:r>
         <w:t>Інтернет як інструмент комунікації,</w:t>
       </w:r>
       <w:r>
+        <w:t xml:space="preserve"> допомагає вирішувати питання з електронного обліку. Але дедалі</w:t>
+      </w:r>
+      <w:r>
+        <w:t xml:space="preserve"> частіше зустрічаються вимоги по продуктивності систем, що в свою чергу підіймають питання щодо розподілення відповідальності різних</w:t>
+      </w:r>
+      <w:r>
+        <w:t xml:space="preserve"> </w:t>
+      </w:r>
+      <w:r>
+        <w:t>сервісів</w:t>
+      </w:r>
+      <w:r>
         <w:rPr>
           <w:spacing w:val="-18"/>
         </w:rPr>
         <w:t xml:space="preserve"> </w:t>
       </w:r>
       <w:r>
-        <w:t>який</w:t>
-      </w:r>
-      <w:r>
-        <w:rPr>
-          <w:spacing w:val="-17"/>
-        </w:rPr>
-        <w:t xml:space="preserve"> </w:t>
-      </w:r>
-      <w:r>
-        <w:t>не</w:t>
-      </w:r>
-      <w:r>
         <w:rPr>
           <w:spacing w:val="-18"/>
         </w:rPr>
-        <w:t xml:space="preserve"> </w:t>
-      </w:r>
-      <w:r>
-        <w:t>має</w:t>
-      </w:r>
-      <w:r>
-        <w:rPr>
-          <w:spacing w:val="-17"/>
-        </w:rPr>
-        <w:t xml:space="preserve"> </w:t>
-      </w:r>
-      <w:r>
-        <w:t>територіальних</w:t>
-      </w:r>
-      <w:r>
-        <w:rPr>
-          <w:spacing w:val="-18"/>
-        </w:rPr>
-        <w:t xml:space="preserve"> </w:t>
-      </w:r>
-      <w:r>
-        <w:t>кордонів,</w:t>
-      </w:r>
-      <w:r>
-        <w:rPr>
-          <w:spacing w:val="-17"/>
-        </w:rPr>
-        <w:t xml:space="preserve"> </w:t>
-      </w:r>
-      <w:r>
-        <w:t>дозволяє</w:t>
-      </w:r>
-      <w:r>
-        <w:rPr>
-          <w:spacing w:val="-18"/>
-        </w:rPr>
-        <w:t xml:space="preserve"> </w:t>
-      </w:r>
-      <w:r>
-        <w:t>обмінюватись</w:t>
-      </w:r>
-      <w:r>
-        <w:rPr>
-          <w:spacing w:val="-17"/>
-        </w:rPr>
-        <w:t xml:space="preserve"> </w:t>
-      </w:r>
-      <w:r>
-        <w:t>різними видами інформації. Кількість людей, які використовують Інтернет як найважливіший засіб для отримання потрібних відомостей про послуги, значно зросла останнім часом. Щоб надавати свої послуги в мережі Інтернет, компанії необхідно розробити веб-сайт. Він буде як візитівкою для отримання контактних даних та уявлення про сферу послуг кампанії, так і функціональним засобом для безпосереднього отримання клієнтами цих послуг. Наявність власного веб- застосунку позитивно впливає на імідж компанії, підвищує довіру клієнтів.</w:t>
+        <w:t xml:space="preserve">систем. </w:t>
+      </w:r>
+      <w:r>
+        <w:t xml:space="preserve">Тому розробка </w:t>
+      </w:r>
+      <w:r>
+        <w:t>такої</w:t>
+      </w:r>
+      <w:r>
+        <w:t xml:space="preserve"> </w:t>
+      </w:r>
+      <w:r>
+        <w:t xml:space="preserve">системи з використанням брокерів повідомлень є </w:t>
+      </w:r>
+      <w:r>
+        <w:t>затребуваною</w:t>
+      </w:r>
+      <w:r>
+        <w:t xml:space="preserve"> роботою</w:t>
+      </w:r>
+      <w:r>
+        <w:t>.</w:t>
       </w:r>
     </w:p>
     <w:p>
@@ -3678,215 +3794,69 @@
         <w:jc w:val="both"/>
       </w:pPr>
       <w:r>
-        <w:t>В наш час існує багато сайтів для того, щоб онлайн можна було бронювати та купувати квитки на сеанси в кінотеатрах замість того, щоб як раніше потрібно було дзвонити, витрачаючи на це додатковий час, з можливістю втратити своє місце,</w:t>
-      </w:r>
-      <w:r>
-        <w:rPr>
-          <w:spacing w:val="-3"/>
-        </w:rPr>
-        <w:t xml:space="preserve"> </w:t>
-      </w:r>
-      <w:r>
-        <w:t>якщо</w:t>
-      </w:r>
-      <w:r>
-        <w:rPr>
-          <w:spacing w:val="-1"/>
-        </w:rPr>
-        <w:t xml:space="preserve"> </w:t>
-      </w:r>
-      <w:r>
-        <w:t>ти</w:t>
-      </w:r>
-      <w:r>
-        <w:rPr>
-          <w:spacing w:val="-2"/>
-        </w:rPr>
-        <w:t xml:space="preserve"> </w:t>
-      </w:r>
-      <w:r>
-        <w:t>не</w:t>
-      </w:r>
-      <w:r>
-        <w:rPr>
-          <w:spacing w:val="-2"/>
-        </w:rPr>
-        <w:t xml:space="preserve"> </w:t>
-      </w:r>
-      <w:r>
-        <w:t>прийшов</w:t>
-      </w:r>
-      <w:r>
-        <w:rPr>
-          <w:spacing w:val="-3"/>
-        </w:rPr>
-        <w:t xml:space="preserve"> </w:t>
-      </w:r>
-      <w:r>
-        <w:t>вчасно.</w:t>
-      </w:r>
-      <w:r>
-        <w:rPr>
-          <w:spacing w:val="-3"/>
-        </w:rPr>
-        <w:t xml:space="preserve"> </w:t>
-      </w:r>
-      <w:r>
-        <w:t>І</w:t>
-      </w:r>
-      <w:r>
-        <w:rPr>
-          <w:spacing w:val="-2"/>
-        </w:rPr>
-        <w:t xml:space="preserve"> </w:t>
-      </w:r>
-      <w:r>
-        <w:t>з</w:t>
-      </w:r>
-      <w:r>
-        <w:rPr>
-          <w:spacing w:val="-3"/>
-        </w:rPr>
-        <w:t xml:space="preserve"> </w:t>
-      </w:r>
-      <w:r>
-        <w:t>кожним</w:t>
-      </w:r>
-      <w:r>
-        <w:rPr>
-          <w:spacing w:val="-5"/>
-        </w:rPr>
-        <w:t xml:space="preserve"> </w:t>
-      </w:r>
-      <w:r>
-        <w:t>роком</w:t>
-      </w:r>
-      <w:r>
-        <w:rPr>
-          <w:spacing w:val="-2"/>
-        </w:rPr>
-        <w:t xml:space="preserve"> </w:t>
-      </w:r>
-      <w:r>
-        <w:t>відкривається</w:t>
-      </w:r>
-      <w:r>
-        <w:rPr>
-          <w:spacing w:val="-2"/>
-        </w:rPr>
-        <w:t xml:space="preserve"> </w:t>
-      </w:r>
-      <w:r>
-        <w:t>дедалі</w:t>
-      </w:r>
-      <w:r>
-        <w:rPr>
-          <w:spacing w:val="-1"/>
-        </w:rPr>
-        <w:t xml:space="preserve"> </w:t>
-      </w:r>
-      <w:r>
-        <w:t>більше нових кінотеатрів, тому розробка веб-сайтів для них є затребуваною роботою.</w:t>
-      </w:r>
-    </w:p>
-    <w:p>
-      <w:pPr>
-        <w:pStyle w:val="BodyText"/>
-        <w:spacing w:line="360" w:lineRule="auto"/>
-        <w:ind w:left="118" w:right="116" w:firstLine="707"/>
-        <w:jc w:val="both"/>
-      </w:pPr>
-      <w:r>
         <w:rPr>
           <w:b/>
         </w:rPr>
         <w:t>Актуальність роботи та підстави для її виконання</w:t>
       </w:r>
       <w:r>
-        <w:t>. Під час карантину та пандемії люди більше почали проводити своє дозвілля за переглядом фільмів та серіалів. І вони б хотіли мати якийсь засіб для збереження своїх переглянутих кінокартин та їх оцінок для того, щоб можна було з друзями ділитися своїми враженнями від перегляду. Тому розробка кіномережі для таких людей у сьогоднішніх реаліях актуальна.</w:t>
-      </w:r>
-    </w:p>
-    <w:p>
-      <w:pPr>
-        <w:pStyle w:val="BodyText"/>
-        <w:spacing w:line="360" w:lineRule="auto"/>
-        <w:ind w:left="118" w:right="115" w:firstLine="707"/>
-        <w:jc w:val="both"/>
-      </w:pPr>
-      <w:r>
-        <w:t>А якщо поєднати цю ідею з сервісом для бронювання, купівлі квитків, то можна</w:t>
-      </w:r>
-      <w:r>
-        <w:rPr>
-          <w:spacing w:val="-1"/>
-        </w:rPr>
-        <w:t xml:space="preserve"> </w:t>
-      </w:r>
-      <w:r>
-        <w:t>отримати цікавий продукт,</w:t>
-      </w:r>
-      <w:r>
-        <w:rPr>
-          <w:spacing w:val="-2"/>
-        </w:rPr>
-        <w:t xml:space="preserve"> </w:t>
-      </w:r>
-      <w:r>
-        <w:t>тому</w:t>
-      </w:r>
-      <w:r>
-        <w:rPr>
-          <w:spacing w:val="-1"/>
-        </w:rPr>
-        <w:t xml:space="preserve"> </w:t>
-      </w:r>
-      <w:r>
-        <w:t>що на</w:t>
-      </w:r>
-      <w:r>
-        <w:rPr>
-          <w:spacing w:val="-1"/>
-        </w:rPr>
-        <w:t xml:space="preserve"> </w:t>
-      </w:r>
-      <w:r>
-        <w:t>ринку</w:t>
-      </w:r>
-      <w:r>
-        <w:rPr>
-          <w:spacing w:val="-2"/>
-        </w:rPr>
-        <w:t xml:space="preserve"> </w:t>
-      </w:r>
-      <w:r>
-        <w:t>мені не</w:t>
-      </w:r>
-      <w:r>
-        <w:rPr>
-          <w:spacing w:val="-4"/>
-        </w:rPr>
-        <w:t xml:space="preserve"> </w:t>
-      </w:r>
-      <w:r>
-        <w:t>відомі рішення,</w:t>
-      </w:r>
-      <w:r>
-        <w:rPr>
-          <w:spacing w:val="-2"/>
-        </w:rPr>
-        <w:t xml:space="preserve"> </w:t>
-      </w:r>
-      <w:r>
-        <w:t>які</w:t>
-      </w:r>
-      <w:r>
-        <w:rPr>
-          <w:spacing w:val="-3"/>
-        </w:rPr>
-        <w:t xml:space="preserve"> </w:t>
-      </w:r>
-      <w:r>
-        <w:t>б містили обидва ці пункти.</w:t>
+        <w:t xml:space="preserve">. </w:t>
+      </w:r>
+      <w:r>
+        <w:t xml:space="preserve">В наш час глобальних кліматичних проблем, </w:t>
+      </w:r>
+      <w:r>
+        <w:t xml:space="preserve">війн та </w:t>
+      </w:r>
+      <w:r>
+        <w:t>індустріального</w:t>
+      </w:r>
+      <w:r>
+        <w:t xml:space="preserve"> забруднення задача збереження природ</w:t>
+      </w:r>
+      <w:r>
+        <w:t>ної флори та фауни</w:t>
+      </w:r>
+      <w:r>
+        <w:t xml:space="preserve"> є </w:t>
+      </w:r>
+      <w:r>
+        <w:t>однією з найбільш пріор</w:t>
+      </w:r>
+      <w:r>
+        <w:t>и</w:t>
+      </w:r>
+      <w:r>
+        <w:t>тетною</w:t>
+      </w:r>
+      <w:r>
+        <w:t>.</w:t>
+      </w:r>
+      <w:r>
+        <w:t xml:space="preserve"> </w:t>
+      </w:r>
+      <w:r>
+        <w:t xml:space="preserve"> </w:t>
+      </w:r>
+      <w:r>
+        <w:t xml:space="preserve">Саме тому трансконтинентальний облік та аудит тварин, зоопарків та країн </w:t>
+      </w:r>
+      <w:r>
+        <w:t>перебування є затребуван</w:t>
+      </w:r>
+      <w:r>
+        <w:t>ою системою.</w:t>
+      </w:r>
+      <w:r>
+        <w:t xml:space="preserve"> А поєднання надійної, розподіленої </w:t>
+      </w:r>
+      <w:proofErr w:type="spellStart"/>
+      <w:r>
+        <w:t>мікросервісної</w:t>
+      </w:r>
+      <w:proofErr w:type="spellEnd"/>
+      <w:r>
+        <w:t xml:space="preserve"> веб-системи для цієї задачі буде цікавим продуктом яким зацікавляться як великі корпорації так і міжнародні організації.</w:t>
       </w:r>
     </w:p>
     <w:p>
@@ -3895,6 +3865,9 @@
         <w:spacing w:line="360" w:lineRule="auto"/>
         <w:ind w:left="118" w:right="114" w:firstLine="707"/>
         <w:jc w:val="both"/>
+        <w:rPr>
+          <w:lang w:val="en-US"/>
+        </w:rPr>
       </w:pPr>
       <w:r>
         <w:rPr>
@@ -3903,815 +3876,289 @@
         <w:t xml:space="preserve">Мета й завдання роботи. </w:t>
       </w:r>
       <w:r>
-        <w:t>Метою кваліфікаційної роботи є розробка веб- застосунку «</w:t>
+        <w:t xml:space="preserve">Метою курсової роботи </w:t>
+      </w:r>
+      <w:r>
+        <w:t>є розробка</w:t>
+      </w:r>
+      <w:r>
+        <w:t xml:space="preserve"> веб-застосунку </w:t>
+      </w:r>
+      <w:r>
+        <w:t>«</w:t>
+      </w:r>
+      <w:r>
+        <w:rPr>
+          <w:lang w:val="en-US"/>
+        </w:rPr>
+        <w:t>Zoo</w:t>
+      </w:r>
+      <w:r>
+        <w:t>»</w:t>
+      </w:r>
+      <w:r>
+        <w:t xml:space="preserve">, який буде </w:t>
       </w:r>
       <w:proofErr w:type="spellStart"/>
       <w:r>
-        <w:t>A.Movie</w:t>
+        <w:t>мікросервісом</w:t>
       </w:r>
       <w:proofErr w:type="spellEnd"/>
       <w:r>
-        <w:t>», який буде поєднанням ідеї кіномережі з сервісом для бронювання</w:t>
-      </w:r>
-      <w:r>
-        <w:rPr>
-          <w:spacing w:val="-18"/>
-        </w:rPr>
-        <w:t xml:space="preserve"> </w:t>
-      </w:r>
-      <w:r>
-        <w:t>та</w:t>
-      </w:r>
-      <w:r>
-        <w:rPr>
-          <w:spacing w:val="-17"/>
-        </w:rPr>
-        <w:t xml:space="preserve"> </w:t>
-      </w:r>
-      <w:r>
-        <w:t>купівлі</w:t>
-      </w:r>
-      <w:r>
-        <w:rPr>
-          <w:spacing w:val="-17"/>
-        </w:rPr>
-        <w:t xml:space="preserve"> </w:t>
-      </w:r>
-      <w:r>
-        <w:t>квитків</w:t>
-      </w:r>
-      <w:r>
-        <w:rPr>
-          <w:spacing w:val="-18"/>
-        </w:rPr>
-        <w:t xml:space="preserve"> </w:t>
-      </w:r>
-      <w:r>
-        <w:t>в</w:t>
-      </w:r>
-      <w:r>
-        <w:rPr>
-          <w:spacing w:val="-17"/>
-        </w:rPr>
-        <w:t xml:space="preserve"> </w:t>
-      </w:r>
-      <w:r>
-        <w:t>різних</w:t>
-      </w:r>
-      <w:r>
-        <w:rPr>
-          <w:spacing w:val="-18"/>
-        </w:rPr>
-        <w:t xml:space="preserve"> </w:t>
-      </w:r>
-      <w:r>
-        <w:t>кінотеатрах.</w:t>
-      </w:r>
-      <w:r>
-        <w:rPr>
-          <w:spacing w:val="-12"/>
-        </w:rPr>
-        <w:t xml:space="preserve"> </w:t>
-      </w:r>
-      <w:r>
-        <w:t>Для</w:t>
-      </w:r>
-      <w:r>
-        <w:rPr>
-          <w:spacing w:val="-18"/>
-        </w:rPr>
-        <w:t xml:space="preserve"> </w:t>
-      </w:r>
-      <w:r>
-        <w:t>досягнення</w:t>
-      </w:r>
-      <w:r>
-        <w:rPr>
-          <w:spacing w:val="-17"/>
-        </w:rPr>
-        <w:t xml:space="preserve"> </w:t>
-      </w:r>
-      <w:r>
-        <w:t>цієї</w:t>
-      </w:r>
-      <w:r>
-        <w:rPr>
-          <w:spacing w:val="-17"/>
-        </w:rPr>
-        <w:t xml:space="preserve"> </w:t>
-      </w:r>
-      <w:r>
-        <w:t>мети</w:t>
-      </w:r>
-      <w:r>
-        <w:rPr>
-          <w:spacing w:val="-14"/>
-        </w:rPr>
-        <w:t xml:space="preserve"> </w:t>
-      </w:r>
-      <w:r>
-        <w:t>було поставлено такі завдання:</w:t>
-      </w:r>
-    </w:p>
-    <w:p>
-      <w:pPr>
+        <w:t xml:space="preserve"> з трьома різними сервісами для два з яких призначенні для обробки тварин, та використанням таких брокерів повідомлень як</w:t>
+      </w:r>
+      <w:r>
+        <w:rPr>
+          <w:lang w:val="en-US"/>
+        </w:rPr>
+        <w:t>: Kafka, RabbitMQ.</w:t>
+      </w:r>
+      <w:r>
+        <w:rPr>
+          <w:lang w:val="en-US"/>
+        </w:rPr>
+        <w:t xml:space="preserve"> </w:t>
+      </w:r>
+      <w:r>
+        <w:t>Для досягнення цієї мети було поставлено такі завдання</w:t>
+      </w:r>
+      <w:r>
+        <w:rPr>
+          <w:lang w:val="en-US"/>
+        </w:rPr>
+        <w:t>:</w:t>
+      </w:r>
+    </w:p>
+    <w:p>
+      <w:pPr>
+        <w:pStyle w:val="BodyText"/>
         <w:spacing w:line="360" w:lineRule="auto"/>
+        <w:ind w:left="118" w:right="114" w:firstLine="707"/>
         <w:jc w:val="both"/>
-        <w:sectPr>
-          <w:pgSz w:w="11920" w:h="16850"/>
-          <w:pgMar w:top="1060" w:right="560" w:bottom="280" w:left="1300" w:header="724" w:footer="0" w:gutter="0"/>
-          <w:cols w:space="720"/>
-        </w:sectPr>
-      </w:pPr>
-    </w:p>
-    <w:p>
-      <w:pPr>
-        <w:pStyle w:val="ListParagraph"/>
+        <w:rPr>
+          <w:b/>
+        </w:rPr>
+      </w:pPr>
+    </w:p>
+    <w:p>
+      <w:pPr>
+        <w:pStyle w:val="BodyText"/>
+        <w:spacing w:line="360" w:lineRule="auto"/>
+        <w:ind w:left="118" w:right="114" w:firstLine="707"/>
+        <w:jc w:val="both"/>
+        <w:rPr>
+          <w:lang w:val="en-US"/>
+        </w:rPr>
+      </w:pPr>
+    </w:p>
+    <w:p>
+      <w:pPr>
+        <w:pStyle w:val="BodyText"/>
+        <w:spacing w:line="360" w:lineRule="auto"/>
+        <w:ind w:left="118" w:right="114" w:firstLine="707"/>
+        <w:jc w:val="both"/>
+        <w:rPr>
+          <w:lang w:val="en-US"/>
+        </w:rPr>
+      </w:pPr>
+    </w:p>
+    <w:p>
+      <w:pPr>
+        <w:pStyle w:val="BodyText"/>
+        <w:spacing w:line="360" w:lineRule="auto"/>
+        <w:ind w:left="118" w:right="114" w:firstLine="707"/>
+        <w:jc w:val="both"/>
+        <w:rPr>
+          <w:lang w:val="en-US"/>
+        </w:rPr>
+      </w:pPr>
+    </w:p>
+    <w:p>
+      <w:pPr>
+        <w:pStyle w:val="BodyText"/>
+        <w:spacing w:line="360" w:lineRule="auto"/>
+        <w:ind w:left="118" w:right="114" w:firstLine="707"/>
+        <w:jc w:val="both"/>
+        <w:rPr>
+          <w:lang w:val="en-US"/>
+        </w:rPr>
+      </w:pPr>
+    </w:p>
+    <w:p>
+      <w:pPr>
+        <w:pStyle w:val="BodyText"/>
+        <w:spacing w:line="360" w:lineRule="auto"/>
+        <w:ind w:left="118" w:right="114" w:firstLine="707"/>
+        <w:jc w:val="both"/>
+        <w:rPr>
+          <w:lang w:val="en-US"/>
+        </w:rPr>
+      </w:pPr>
+    </w:p>
+    <w:p>
+      <w:pPr>
+        <w:pStyle w:val="BodyText"/>
         <w:numPr>
           <w:ilvl w:val="0"/>
-          <w:numId w:val="9"/>
+          <w:numId w:val="14"/>
         </w:numPr>
-        <w:tabs>
-          <w:tab w:val="left" w:pos="838"/>
-        </w:tabs>
-        <w:spacing w:before="297" w:line="350" w:lineRule="auto"/>
-        <w:ind w:right="122"/>
-        <w:rPr>
-          <w:sz w:val="28"/>
-        </w:rPr>
-      </w:pPr>
-      <w:r>
-        <w:rPr>
-          <w:sz w:val="28"/>
-        </w:rPr>
+        <w:spacing w:line="360" w:lineRule="auto"/>
+        <w:ind w:right="114"/>
+        <w:jc w:val="both"/>
+        <w:rPr>
+          <w:lang w:val="en-US"/>
+        </w:rPr>
+      </w:pPr>
+      <w:r>
         <w:lastRenderedPageBreak/>
-        <w:t>дослідити існуючі</w:t>
-      </w:r>
-      <w:r>
-        <w:rPr>
-          <w:spacing w:val="35"/>
-          <w:sz w:val="28"/>
-        </w:rPr>
-        <w:t xml:space="preserve"> </w:t>
-      </w:r>
-      <w:r>
-        <w:rPr>
-          <w:sz w:val="28"/>
-        </w:rPr>
-        <w:t>застосунки кіномереж та сервісів, які надають послуги онлайн купівлі квитків у кінотеатрах</w:t>
-      </w:r>
-    </w:p>
-    <w:p>
-      <w:pPr>
-        <w:pStyle w:val="ListParagraph"/>
+        <w:t>дослідити існуючі аудиторські сервіси для зоопарків та тварин</w:t>
+      </w:r>
+    </w:p>
+    <w:p>
+      <w:pPr>
+        <w:pStyle w:val="BodyText"/>
         <w:numPr>
           <w:ilvl w:val="0"/>
-          <w:numId w:val="9"/>
+          <w:numId w:val="14"/>
         </w:numPr>
-        <w:tabs>
-          <w:tab w:val="left" w:pos="838"/>
-        </w:tabs>
-        <w:spacing w:before="15" w:line="350" w:lineRule="auto"/>
-        <w:ind w:right="112"/>
-        <w:rPr>
-          <w:sz w:val="28"/>
-        </w:rPr>
-      </w:pPr>
-      <w:r>
-        <w:rPr>
-          <w:sz w:val="28"/>
-        </w:rPr>
-        <w:t>розглянути,</w:t>
-      </w:r>
-      <w:r>
-        <w:rPr>
-          <w:spacing w:val="-13"/>
-          <w:sz w:val="28"/>
-        </w:rPr>
-        <w:t xml:space="preserve"> </w:t>
-      </w:r>
-      <w:r>
-        <w:rPr>
-          <w:sz w:val="28"/>
-        </w:rPr>
-        <w:t>дослідити</w:t>
-      </w:r>
-      <w:r>
-        <w:rPr>
-          <w:spacing w:val="-13"/>
-          <w:sz w:val="28"/>
-        </w:rPr>
-        <w:t xml:space="preserve"> </w:t>
-      </w:r>
-      <w:r>
-        <w:rPr>
-          <w:sz w:val="28"/>
-        </w:rPr>
-        <w:t>та</w:t>
-      </w:r>
-      <w:r>
-        <w:rPr>
-          <w:spacing w:val="-14"/>
-          <w:sz w:val="28"/>
-        </w:rPr>
-        <w:t xml:space="preserve"> </w:t>
-      </w:r>
-      <w:r>
-        <w:rPr>
-          <w:sz w:val="28"/>
-        </w:rPr>
-        <w:t>застосувати</w:t>
-      </w:r>
-      <w:r>
-        <w:rPr>
-          <w:spacing w:val="-13"/>
-          <w:sz w:val="28"/>
-        </w:rPr>
-        <w:t xml:space="preserve"> </w:t>
-      </w:r>
-      <w:r>
-        <w:rPr>
-          <w:sz w:val="28"/>
-        </w:rPr>
-        <w:t>на</w:t>
-      </w:r>
-      <w:r>
-        <w:rPr>
-          <w:spacing w:val="-16"/>
-          <w:sz w:val="28"/>
-        </w:rPr>
-        <w:t xml:space="preserve"> </w:t>
-      </w:r>
-      <w:r>
-        <w:rPr>
-          <w:sz w:val="28"/>
-        </w:rPr>
-        <w:t>практиці</w:t>
-      </w:r>
-      <w:r>
-        <w:rPr>
-          <w:spacing w:val="-14"/>
-          <w:sz w:val="28"/>
-        </w:rPr>
-        <w:t xml:space="preserve"> </w:t>
-      </w:r>
-      <w:r>
-        <w:rPr>
-          <w:sz w:val="28"/>
-        </w:rPr>
-        <w:t>навички</w:t>
-      </w:r>
-      <w:r>
-        <w:rPr>
-          <w:spacing w:val="-7"/>
-          <w:sz w:val="28"/>
-        </w:rPr>
-        <w:t xml:space="preserve"> </w:t>
-      </w:r>
-      <w:r>
-        <w:rPr>
-          <w:sz w:val="28"/>
-        </w:rPr>
-        <w:t>у</w:t>
-      </w:r>
-      <w:r>
-        <w:rPr>
-          <w:spacing w:val="-16"/>
-          <w:sz w:val="28"/>
-        </w:rPr>
-        <w:t xml:space="preserve"> </w:t>
-      </w:r>
-      <w:r>
-        <w:rPr>
-          <w:sz w:val="28"/>
-        </w:rPr>
-        <w:t>роботі</w:t>
-      </w:r>
-      <w:r>
-        <w:rPr>
-          <w:spacing w:val="-13"/>
-          <w:sz w:val="28"/>
-        </w:rPr>
-        <w:t xml:space="preserve"> </w:t>
-      </w:r>
-      <w:r>
-        <w:rPr>
-          <w:sz w:val="28"/>
-        </w:rPr>
-        <w:t>зі</w:t>
-      </w:r>
-      <w:r>
-        <w:rPr>
-          <w:spacing w:val="-13"/>
-          <w:sz w:val="28"/>
-        </w:rPr>
-        <w:t xml:space="preserve"> </w:t>
-      </w:r>
-      <w:proofErr w:type="spellStart"/>
-      <w:r>
-        <w:rPr>
-          <w:sz w:val="28"/>
+        <w:spacing w:line="360" w:lineRule="auto"/>
+        <w:ind w:right="114"/>
+        <w:jc w:val="both"/>
+        <w:rPr>
+          <w:lang w:val="en-US"/>
+        </w:rPr>
+      </w:pPr>
+      <w:r>
+        <w:t>розглянути</w:t>
+      </w:r>
+      <w:r>
+        <w:t xml:space="preserve">, дослідити можливості інтеграції брокерів повідомлень та </w:t>
+      </w:r>
+      <w:r>
+        <w:rPr>
+          <w:lang w:val="en-US"/>
         </w:rPr>
         <w:t>Spring</w:t>
       </w:r>
-      <w:proofErr w:type="spellEnd"/>
-      <w:r>
-        <w:rPr>
-          <w:sz w:val="28"/>
-        </w:rPr>
-        <w:t xml:space="preserve">- </w:t>
-      </w:r>
-      <w:r>
-        <w:rPr>
-          <w:spacing w:val="-2"/>
-          <w:sz w:val="28"/>
-        </w:rPr>
-        <w:t>фреймворком</w:t>
-      </w:r>
-    </w:p>
-    <w:p>
-      <w:pPr>
-        <w:pStyle w:val="ListParagraph"/>
+      <w:r>
+        <w:t>-фреймворку</w:t>
+      </w:r>
+    </w:p>
+    <w:p>
+      <w:pPr>
+        <w:pStyle w:val="BodyText"/>
         <w:numPr>
           <w:ilvl w:val="0"/>
-          <w:numId w:val="9"/>
+          <w:numId w:val="14"/>
         </w:numPr>
-        <w:tabs>
-          <w:tab w:val="left" w:pos="838"/>
-        </w:tabs>
-        <w:spacing w:before="16" w:line="350" w:lineRule="auto"/>
-        <w:ind w:right="121"/>
-        <w:rPr>
-          <w:sz w:val="28"/>
-        </w:rPr>
-      </w:pPr>
-      <w:r>
-        <w:rPr>
-          <w:sz w:val="28"/>
-        </w:rPr>
-        <w:t>дослідити</w:t>
-      </w:r>
-      <w:r>
-        <w:rPr>
-          <w:spacing w:val="40"/>
-          <w:sz w:val="28"/>
-        </w:rPr>
-        <w:t xml:space="preserve"> </w:t>
-      </w:r>
-      <w:r>
-        <w:rPr>
-          <w:sz w:val="28"/>
-        </w:rPr>
-        <w:t>застосування</w:t>
-      </w:r>
-      <w:r>
-        <w:rPr>
-          <w:spacing w:val="40"/>
-          <w:sz w:val="28"/>
-        </w:rPr>
-        <w:t xml:space="preserve"> </w:t>
-      </w:r>
-      <w:r>
-        <w:rPr>
-          <w:sz w:val="28"/>
-        </w:rPr>
-        <w:t>різних</w:t>
-      </w:r>
-      <w:r>
-        <w:rPr>
-          <w:spacing w:val="40"/>
-          <w:sz w:val="28"/>
-        </w:rPr>
-        <w:t xml:space="preserve"> </w:t>
-      </w:r>
-      <w:r>
-        <w:rPr>
-          <w:sz w:val="28"/>
-        </w:rPr>
-        <w:t>технологій</w:t>
-      </w:r>
-      <w:r>
-        <w:rPr>
-          <w:spacing w:val="40"/>
-          <w:sz w:val="28"/>
-        </w:rPr>
-        <w:t xml:space="preserve"> </w:t>
-      </w:r>
-      <w:r>
-        <w:rPr>
-          <w:sz w:val="28"/>
-        </w:rPr>
-        <w:t>для</w:t>
-      </w:r>
-      <w:r>
-        <w:rPr>
-          <w:spacing w:val="40"/>
-          <w:sz w:val="28"/>
-        </w:rPr>
-        <w:t xml:space="preserve"> </w:t>
-      </w:r>
-      <w:r>
-        <w:rPr>
-          <w:sz w:val="28"/>
-        </w:rPr>
-        <w:t>проектування</w:t>
-      </w:r>
-      <w:r>
-        <w:rPr>
-          <w:spacing w:val="40"/>
-          <w:sz w:val="28"/>
-        </w:rPr>
-        <w:t xml:space="preserve"> </w:t>
-      </w:r>
-      <w:r>
-        <w:rPr>
-          <w:sz w:val="28"/>
-        </w:rPr>
-        <w:t>та</w:t>
-      </w:r>
-      <w:r>
-        <w:rPr>
-          <w:spacing w:val="40"/>
-          <w:sz w:val="28"/>
-        </w:rPr>
-        <w:t xml:space="preserve"> </w:t>
-      </w:r>
-      <w:r>
-        <w:rPr>
-          <w:sz w:val="28"/>
-        </w:rPr>
-        <w:t xml:space="preserve">реалізації </w:t>
-      </w:r>
-      <w:r>
-        <w:rPr>
-          <w:spacing w:val="-2"/>
-          <w:sz w:val="28"/>
-        </w:rPr>
-        <w:t>веб-сайту</w:t>
-      </w:r>
-    </w:p>
-    <w:p>
-      <w:pPr>
-        <w:pStyle w:val="ListParagraph"/>
+        <w:spacing w:line="360" w:lineRule="auto"/>
+        <w:ind w:right="114"/>
+        <w:jc w:val="both"/>
+        <w:rPr>
+          <w:lang w:val="en-US"/>
+        </w:rPr>
+      </w:pPr>
+      <w:r>
+        <w:t>побудувати модель бази даних для потреб предметної області</w:t>
+      </w:r>
+    </w:p>
+    <w:p>
+      <w:pPr>
+        <w:pStyle w:val="BodyText"/>
         <w:numPr>
           <w:ilvl w:val="0"/>
-          <w:numId w:val="9"/>
+          <w:numId w:val="14"/>
         </w:numPr>
-        <w:tabs>
-          <w:tab w:val="left" w:pos="838"/>
-        </w:tabs>
-        <w:spacing w:before="15"/>
-        <w:rPr>
-          <w:sz w:val="28"/>
-        </w:rPr>
-      </w:pPr>
-      <w:r>
-        <w:rPr>
-          <w:sz w:val="28"/>
-        </w:rPr>
-        <w:t>розробити</w:t>
-      </w:r>
-      <w:r>
-        <w:rPr>
-          <w:spacing w:val="-5"/>
-          <w:sz w:val="28"/>
-        </w:rPr>
-        <w:t xml:space="preserve"> </w:t>
-      </w:r>
-      <w:r>
-        <w:rPr>
-          <w:sz w:val="28"/>
-        </w:rPr>
-        <w:t>вимоги</w:t>
-      </w:r>
-      <w:r>
-        <w:rPr>
-          <w:spacing w:val="-9"/>
-          <w:sz w:val="28"/>
-        </w:rPr>
-        <w:t xml:space="preserve"> </w:t>
-      </w:r>
-      <w:r>
-        <w:rPr>
-          <w:sz w:val="28"/>
-        </w:rPr>
-        <w:t>до</w:t>
-      </w:r>
-      <w:r>
-        <w:rPr>
-          <w:spacing w:val="-6"/>
-          <w:sz w:val="28"/>
-        </w:rPr>
-        <w:t xml:space="preserve"> </w:t>
-      </w:r>
-      <w:r>
-        <w:rPr>
-          <w:sz w:val="28"/>
-        </w:rPr>
-        <w:t>функціоналу</w:t>
-      </w:r>
-      <w:r>
-        <w:rPr>
-          <w:spacing w:val="-10"/>
-          <w:sz w:val="28"/>
-        </w:rPr>
-        <w:t xml:space="preserve"> </w:t>
-      </w:r>
-      <w:r>
-        <w:rPr>
-          <w:spacing w:val="-2"/>
-          <w:sz w:val="28"/>
-        </w:rPr>
-        <w:t>продукту</w:t>
-      </w:r>
-    </w:p>
-    <w:p>
-      <w:pPr>
-        <w:pStyle w:val="ListParagraph"/>
+        <w:spacing w:line="360" w:lineRule="auto"/>
+        <w:ind w:right="114"/>
+        <w:jc w:val="both"/>
+        <w:rPr>
+          <w:lang w:val="en-US"/>
+        </w:rPr>
+      </w:pPr>
+      <w:r>
+        <w:t xml:space="preserve">розробити вимоги до </w:t>
+      </w:r>
+      <w:r>
+        <w:t>сервісів</w:t>
+      </w:r>
+    </w:p>
+    <w:p>
+      <w:pPr>
+        <w:pStyle w:val="BodyText"/>
         <w:numPr>
           <w:ilvl w:val="0"/>
-          <w:numId w:val="9"/>
+          <w:numId w:val="14"/>
         </w:numPr>
-        <w:tabs>
-          <w:tab w:val="left" w:pos="838"/>
-        </w:tabs>
-        <w:spacing w:before="160" w:line="350" w:lineRule="auto"/>
-        <w:ind w:right="116"/>
-        <w:rPr>
-          <w:sz w:val="28"/>
-        </w:rPr>
-      </w:pPr>
-      <w:r>
-        <w:rPr>
-          <w:sz w:val="28"/>
-        </w:rPr>
-        <w:t>побудувати</w:t>
-      </w:r>
-      <w:r>
-        <w:rPr>
-          <w:spacing w:val="80"/>
-          <w:sz w:val="28"/>
-        </w:rPr>
-        <w:t xml:space="preserve"> </w:t>
-      </w:r>
-      <w:r>
-        <w:rPr>
-          <w:sz w:val="28"/>
-        </w:rPr>
-        <w:t>модель</w:t>
-      </w:r>
-      <w:r>
-        <w:rPr>
-          <w:spacing w:val="80"/>
-          <w:sz w:val="28"/>
-        </w:rPr>
-        <w:t xml:space="preserve"> </w:t>
-      </w:r>
-      <w:r>
-        <w:rPr>
-          <w:sz w:val="28"/>
-        </w:rPr>
-        <w:t>бази</w:t>
-      </w:r>
-      <w:r>
-        <w:rPr>
-          <w:spacing w:val="80"/>
-          <w:sz w:val="28"/>
-        </w:rPr>
-        <w:t xml:space="preserve"> </w:t>
-      </w:r>
-      <w:r>
-        <w:rPr>
-          <w:sz w:val="28"/>
-        </w:rPr>
-        <w:t>даних,</w:t>
-      </w:r>
-      <w:r>
-        <w:rPr>
-          <w:spacing w:val="80"/>
-          <w:sz w:val="28"/>
-        </w:rPr>
-        <w:t xml:space="preserve"> </w:t>
-      </w:r>
-      <w:r>
-        <w:rPr>
-          <w:sz w:val="28"/>
-        </w:rPr>
-        <w:t>яка</w:t>
-      </w:r>
-      <w:r>
-        <w:rPr>
-          <w:spacing w:val="80"/>
-          <w:sz w:val="28"/>
-        </w:rPr>
-        <w:t xml:space="preserve"> </w:t>
-      </w:r>
-      <w:r>
-        <w:rPr>
-          <w:sz w:val="28"/>
-        </w:rPr>
-        <w:t>відповідатиме</w:t>
-      </w:r>
-      <w:r>
-        <w:rPr>
-          <w:spacing w:val="80"/>
-          <w:sz w:val="28"/>
-        </w:rPr>
-        <w:t xml:space="preserve"> </w:t>
-      </w:r>
-      <w:r>
-        <w:rPr>
-          <w:sz w:val="28"/>
-        </w:rPr>
-        <w:t>всім</w:t>
-      </w:r>
-      <w:r>
-        <w:rPr>
-          <w:spacing w:val="80"/>
-          <w:sz w:val="28"/>
-        </w:rPr>
-        <w:t xml:space="preserve"> </w:t>
-      </w:r>
-      <w:r>
-        <w:rPr>
-          <w:sz w:val="28"/>
-        </w:rPr>
-        <w:t>вимогам,</w:t>
-      </w:r>
-      <w:r>
-        <w:rPr>
-          <w:spacing w:val="80"/>
-          <w:sz w:val="28"/>
-        </w:rPr>
-        <w:t xml:space="preserve"> </w:t>
-      </w:r>
-      <w:r>
-        <w:rPr>
-          <w:sz w:val="28"/>
-        </w:rPr>
-        <w:t>що</w:t>
-      </w:r>
-      <w:r>
-        <w:rPr>
-          <w:spacing w:val="80"/>
-          <w:sz w:val="28"/>
-        </w:rPr>
-        <w:t xml:space="preserve"> </w:t>
-      </w:r>
-      <w:r>
-        <w:rPr>
-          <w:sz w:val="28"/>
-        </w:rPr>
-        <w:t>висуваються до застосунку</w:t>
-      </w:r>
-    </w:p>
-    <w:p>
-      <w:pPr>
-        <w:pStyle w:val="ListParagraph"/>
+        <w:spacing w:line="360" w:lineRule="auto"/>
+        <w:ind w:right="114"/>
+        <w:jc w:val="both"/>
+        <w:rPr>
+          <w:lang w:val="en-US"/>
+        </w:rPr>
+      </w:pPr>
+      <w:r>
+        <w:t>розробити основні сторінки до</w:t>
+      </w:r>
+      <w:r>
+        <w:rPr>
+          <w:lang w:val="en-US"/>
+        </w:rPr>
+        <w:t xml:space="preserve"> </w:t>
+      </w:r>
+      <w:r>
+        <w:t>«</w:t>
+      </w:r>
+      <w:r>
+        <w:rPr>
+          <w:lang w:val="en-US"/>
+        </w:rPr>
+        <w:t>Zoo</w:t>
+      </w:r>
+      <w:r>
+        <w:t>» та</w:t>
+      </w:r>
+      <w:r>
+        <w:rPr>
+          <w:lang w:val="en-US"/>
+        </w:rPr>
+        <w:t xml:space="preserve"> </w:t>
+      </w:r>
+      <w:r>
+        <w:t>«</w:t>
+      </w:r>
+      <w:r>
+        <w:rPr>
+          <w:lang w:val="en-US"/>
+        </w:rPr>
+        <w:t>Producer</w:t>
+      </w:r>
+      <w:r>
+        <w:t>»</w:t>
+      </w:r>
+      <w:r>
+        <w:t xml:space="preserve"> сервісів</w:t>
+      </w:r>
+    </w:p>
+    <w:p>
+      <w:pPr>
+        <w:pStyle w:val="BodyText"/>
         <w:numPr>
           <w:ilvl w:val="0"/>
-          <w:numId w:val="9"/>
+          <w:numId w:val="14"/>
         </w:numPr>
-        <w:tabs>
-          <w:tab w:val="left" w:pos="838"/>
-        </w:tabs>
-        <w:spacing w:before="15"/>
-        <w:rPr>
-          <w:sz w:val="28"/>
-        </w:rPr>
-      </w:pPr>
-      <w:r>
-        <w:rPr>
-          <w:sz w:val="28"/>
-        </w:rPr>
-        <w:t>розробити</w:t>
-      </w:r>
-      <w:r>
-        <w:rPr>
-          <w:spacing w:val="-8"/>
-          <w:sz w:val="28"/>
-        </w:rPr>
-        <w:t xml:space="preserve"> </w:t>
-      </w:r>
-      <w:r>
-        <w:rPr>
-          <w:sz w:val="28"/>
-        </w:rPr>
-        <w:t>інтерфейс</w:t>
-      </w:r>
-      <w:r>
-        <w:rPr>
-          <w:spacing w:val="-5"/>
-          <w:sz w:val="28"/>
-        </w:rPr>
-        <w:t xml:space="preserve"> </w:t>
-      </w:r>
-      <w:r>
-        <w:rPr>
-          <w:sz w:val="28"/>
-        </w:rPr>
-        <w:t>та</w:t>
-      </w:r>
-      <w:r>
-        <w:rPr>
-          <w:spacing w:val="-6"/>
-          <w:sz w:val="28"/>
-        </w:rPr>
-        <w:t xml:space="preserve"> </w:t>
-      </w:r>
-      <w:r>
-        <w:rPr>
-          <w:sz w:val="28"/>
-        </w:rPr>
-        <w:t>дизайн</w:t>
-      </w:r>
-      <w:r>
-        <w:rPr>
-          <w:spacing w:val="-4"/>
-          <w:sz w:val="28"/>
-        </w:rPr>
-        <w:t xml:space="preserve"> </w:t>
-      </w:r>
-      <w:r>
-        <w:rPr>
-          <w:sz w:val="28"/>
-        </w:rPr>
-        <w:t>веб-</w:t>
-      </w:r>
-      <w:r>
-        <w:rPr>
-          <w:spacing w:val="-2"/>
-          <w:sz w:val="28"/>
-        </w:rPr>
-        <w:t>застосунку</w:t>
-      </w:r>
-    </w:p>
-    <w:p>
-      <w:pPr>
-        <w:pStyle w:val="ListParagraph"/>
-        <w:numPr>
-          <w:ilvl w:val="0"/>
-          <w:numId w:val="9"/>
-        </w:numPr>
-        <w:tabs>
-          <w:tab w:val="left" w:pos="838"/>
-        </w:tabs>
-        <w:spacing w:before="161"/>
-        <w:rPr>
-          <w:sz w:val="28"/>
-        </w:rPr>
-      </w:pPr>
-      <w:r>
-        <w:rPr>
-          <w:sz w:val="28"/>
-        </w:rPr>
-        <w:t>розробити</w:t>
-      </w:r>
-      <w:r>
-        <w:rPr>
-          <w:spacing w:val="-7"/>
-          <w:sz w:val="28"/>
-        </w:rPr>
-        <w:t xml:space="preserve"> </w:t>
-      </w:r>
-      <w:r>
-        <w:rPr>
-          <w:sz w:val="28"/>
-        </w:rPr>
-        <w:t>власне</w:t>
-      </w:r>
-      <w:r>
-        <w:rPr>
-          <w:spacing w:val="-6"/>
-          <w:sz w:val="28"/>
-        </w:rPr>
-        <w:t xml:space="preserve"> </w:t>
-      </w:r>
-      <w:r>
-        <w:rPr>
-          <w:sz w:val="28"/>
-        </w:rPr>
-        <w:t>сам</w:t>
-      </w:r>
-      <w:r>
-        <w:rPr>
-          <w:spacing w:val="-5"/>
-          <w:sz w:val="28"/>
-        </w:rPr>
-        <w:t xml:space="preserve"> </w:t>
-      </w:r>
-      <w:r>
-        <w:rPr>
-          <w:sz w:val="28"/>
-        </w:rPr>
-        <w:t>веб-</w:t>
-      </w:r>
-      <w:r>
-        <w:rPr>
-          <w:spacing w:val="-2"/>
-          <w:sz w:val="28"/>
-        </w:rPr>
-        <w:t>додаток</w:t>
+        <w:spacing w:line="360" w:lineRule="auto"/>
+        <w:ind w:right="114"/>
+        <w:jc w:val="both"/>
+        <w:rPr>
+          <w:lang w:val="en-US"/>
+        </w:rPr>
+      </w:pPr>
+      <w:r>
+        <w:t xml:space="preserve">реалізація та </w:t>
+      </w:r>
+      <w:r>
+        <w:t>покриття тестами основних сервісів</w:t>
       </w:r>
     </w:p>
     <w:p>
@@ -4806,7 +4253,7 @@
           <w:spacing w:val="-2"/>
           <w:sz w:val="28"/>
         </w:rPr>
-        <w:t>додатку</w:t>
+        <w:t>сервісу</w:t>
       </w:r>
     </w:p>
     <w:p>
@@ -4818,103 +4265,136 @@
       <w:r>
         <w:t>«</w:t>
       </w:r>
+      <w:r>
+        <w:rPr>
+          <w:lang w:val="en-US"/>
+        </w:rPr>
+        <w:t>Zo</w:t>
+      </w:r>
+      <w:r>
+        <w:rPr>
+          <w:lang w:val="en-US"/>
+        </w:rPr>
+        <w:t>o</w:t>
+      </w:r>
+      <w:r>
+        <w:t>»</w:t>
+      </w:r>
+      <w:r>
+        <w:rPr>
+          <w:spacing w:val="-4"/>
+        </w:rPr>
+        <w:t xml:space="preserve"> </w:t>
+      </w:r>
+      <w:r>
+        <w:t>є</w:t>
+      </w:r>
+      <w:r>
+        <w:rPr>
+          <w:spacing w:val="-4"/>
+        </w:rPr>
+        <w:t xml:space="preserve"> </w:t>
+      </w:r>
+      <w:r>
+        <w:t>процес</w:t>
+      </w:r>
+      <w:r>
+        <w:t xml:space="preserve"> створення файлами тварин</w:t>
+      </w:r>
+      <w:r>
+        <w:t>,</w:t>
+      </w:r>
+      <w:r>
+        <w:t xml:space="preserve"> створення та ведення обліку зоопарків</w:t>
+      </w:r>
+      <w:r>
+        <w:t>.</w:t>
+      </w:r>
+      <w:r>
+        <w:t xml:space="preserve"> Для </w:t>
+      </w:r>
+      <w:r>
+        <w:t>«</w:t>
+      </w:r>
+      <w:r>
+        <w:rPr>
+          <w:lang w:val="en-US"/>
+        </w:rPr>
+        <w:t>Producer</w:t>
+      </w:r>
+      <w:r>
+        <w:t>»</w:t>
+      </w:r>
+      <w:r>
+        <w:t xml:space="preserve"> </w:t>
+      </w:r>
+      <w:r>
+        <w:t>веб-</w:t>
+      </w:r>
+      <w:r>
+        <w:rPr>
+          <w:spacing w:val="-2"/>
+        </w:rPr>
+        <w:t>сервісу</w:t>
+      </w:r>
+      <w:r>
+        <w:rPr>
+          <w:lang w:val="en-US"/>
+        </w:rPr>
+        <w:t xml:space="preserve"> </w:t>
+      </w:r>
+      <w:r>
+        <w:t>о</w:t>
+      </w:r>
+      <w:r>
+        <w:t>б’єктом дослідження</w:t>
+      </w:r>
+      <w:r>
+        <w:t xml:space="preserve"> є використання брокерів повідомлень для опрацювання тварин, також, д</w:t>
+      </w:r>
+      <w:r>
+        <w:t>ля «</w:t>
+      </w:r>
+      <w:r>
+        <w:rPr>
+          <w:lang w:val="en-US"/>
+        </w:rPr>
+        <w:t>Consumer</w:t>
+      </w:r>
+      <w:r>
+        <w:t>»</w:t>
+      </w:r>
+      <w:r>
+        <w:t xml:space="preserve"> </w:t>
+      </w:r>
+      <w:r>
+        <w:t>веб-</w:t>
+      </w:r>
+      <w:r>
+        <w:rPr>
+          <w:spacing w:val="-2"/>
+        </w:rPr>
+        <w:t>сервісу</w:t>
+      </w:r>
+      <w:r>
+        <w:rPr>
+          <w:lang w:val="en-US"/>
+        </w:rPr>
+        <w:t xml:space="preserve"> </w:t>
+      </w:r>
+      <w:r>
+        <w:t>об’єктом дослідження є</w:t>
+      </w:r>
+      <w:r>
+        <w:t xml:space="preserve"> </w:t>
+      </w:r>
       <w:proofErr w:type="spellStart"/>
       <w:r>
-        <w:t>A.Movie</w:t>
+        <w:t>валідація</w:t>
       </w:r>
       <w:proofErr w:type="spellEnd"/>
       <w:r>
-        <w:t>»</w:t>
-      </w:r>
-      <w:r>
-        <w:rPr>
-          <w:spacing w:val="-4"/>
-        </w:rPr>
-        <w:t xml:space="preserve"> </w:t>
-      </w:r>
-      <w:r>
-        <w:t>є</w:t>
-      </w:r>
-      <w:r>
-        <w:rPr>
-          <w:spacing w:val="-4"/>
-        </w:rPr>
-        <w:t xml:space="preserve"> </w:t>
-      </w:r>
-      <w:r>
-        <w:t>процес</w:t>
-      </w:r>
-      <w:r>
-        <w:rPr>
-          <w:spacing w:val="-6"/>
-        </w:rPr>
-        <w:t xml:space="preserve"> </w:t>
-      </w:r>
-      <w:r>
-        <w:t>бронювання,</w:t>
-      </w:r>
-      <w:r>
-        <w:rPr>
-          <w:spacing w:val="-3"/>
-        </w:rPr>
-        <w:t xml:space="preserve"> </w:t>
-      </w:r>
-      <w:r>
-        <w:t>купівлі</w:t>
-      </w:r>
-      <w:r>
-        <w:rPr>
-          <w:spacing w:val="-3"/>
-        </w:rPr>
-        <w:t xml:space="preserve"> </w:t>
-      </w:r>
-      <w:r>
-        <w:t>квитків</w:t>
-      </w:r>
-      <w:r>
-        <w:rPr>
-          <w:spacing w:val="-4"/>
-        </w:rPr>
-        <w:t xml:space="preserve"> </w:t>
-      </w:r>
-      <w:r>
-        <w:t>в</w:t>
-      </w:r>
-      <w:r>
-        <w:rPr>
-          <w:spacing w:val="-7"/>
-        </w:rPr>
-        <w:t xml:space="preserve"> </w:t>
-      </w:r>
-      <w:r>
-        <w:t>кінотеатрі</w:t>
-      </w:r>
-      <w:r>
-        <w:rPr>
-          <w:spacing w:val="-3"/>
-        </w:rPr>
-        <w:t xml:space="preserve"> </w:t>
-      </w:r>
-      <w:r>
-        <w:t>та</w:t>
-      </w:r>
-      <w:r>
-        <w:rPr>
-          <w:spacing w:val="-3"/>
-        </w:rPr>
-        <w:t xml:space="preserve"> </w:t>
-      </w:r>
-      <w:r>
-        <w:t>ведення</w:t>
-      </w:r>
-      <w:r>
-        <w:rPr>
-          <w:spacing w:val="-5"/>
-        </w:rPr>
-        <w:t xml:space="preserve"> </w:t>
-      </w:r>
-      <w:r>
-        <w:t>власного облікового запису для збереження переглянутих фільмів чи телесеріалів.</w:t>
+        <w:t xml:space="preserve"> та завантаження в систему даних.</w:t>
       </w:r>
     </w:p>
     <w:p>
@@ -5081,11 +4561,35 @@
       </w:r>
       <w:proofErr w:type="spellEnd"/>
       <w:r>
-        <w:t xml:space="preserve"> [1]. В якості СУБД було обрано </w:t>
+        <w:t xml:space="preserve"> [1]. В якості С</w:t>
+      </w:r>
+      <w:r>
+        <w:t>К</w:t>
+      </w:r>
+      <w:r>
+        <w:t xml:space="preserve">БД було обрано </w:t>
+      </w:r>
+      <w:r>
+        <w:rPr>
+          <w:lang w:val="en-US"/>
+        </w:rPr>
+        <w:t>MariaDB</w:t>
+      </w:r>
+      <w:r>
+        <w:rPr>
+          <w:lang w:val="en-US"/>
+        </w:rPr>
+        <w:t xml:space="preserve">, </w:t>
+      </w:r>
+      <w:r>
+        <w:t xml:space="preserve">а в якості генерації сторінок було обрано бібліотеку </w:t>
       </w:r>
       <w:proofErr w:type="spellStart"/>
       <w:r>
-        <w:t>PostgreSQL</w:t>
+        <w:rPr>
+          <w:lang w:val="en-US"/>
+        </w:rPr>
+        <w:t>Thymeleaf</w:t>
       </w:r>
       <w:proofErr w:type="spellEnd"/>
       <w:r>
@@ -5108,13 +4612,67 @@
       <w:r>
         <w:t>. Програмний продукт «</w:t>
       </w:r>
+      <w:r>
+        <w:rPr>
+          <w:lang w:val="en-US"/>
+        </w:rPr>
+        <w:t>Zoo</w:t>
+      </w:r>
+      <w:r>
+        <w:t>» можна використовувати у</w:t>
+      </w:r>
+      <w:r>
+        <w:rPr>
+          <w:lang w:val="en-US"/>
+        </w:rPr>
+        <w:t xml:space="preserve"> c</w:t>
+      </w:r>
       <w:proofErr w:type="spellStart"/>
       <w:r>
-        <w:t>A.Movie</w:t>
+        <w:t>фері</w:t>
       </w:r>
       <w:proofErr w:type="spellEnd"/>
       <w:r>
-        <w:t>» можна використовувати у сфері кіно та кінотеатрів: для оцінювання переглянутих фільмів чи серіалів, пошуку відповідних фільмів, обміну з друзями своїми враженнями від перегляду тих чи інших картин та бронювання, купівля квитків в різних кінотеатрах різних міст.</w:t>
+        <w:t xml:space="preserve"> </w:t>
+      </w:r>
+      <w:r>
+        <w:t xml:space="preserve">обліку та аудиту </w:t>
+      </w:r>
+      <w:r>
+        <w:t>зоопарків та тварин</w:t>
+      </w:r>
+      <w:r>
+        <w:rPr>
+          <w:lang w:val="en-US"/>
+        </w:rPr>
+        <w:t xml:space="preserve">: </w:t>
+      </w:r>
+      <w:r>
+        <w:t>для оновлення та зберігання актуальних даних про тварин</w:t>
+      </w:r>
+      <w:r>
+        <w:t>, зоопарків та країн.</w:t>
+      </w:r>
+      <w:r>
+        <w:t xml:space="preserve"> </w:t>
+      </w:r>
+      <w:r>
+        <w:t>П</w:t>
+      </w:r>
+      <w:r>
+        <w:t>ерегляд зоопарків та їх вміст</w:t>
+      </w:r>
+      <w:r>
+        <w:t>у</w:t>
+      </w:r>
+      <w:r>
+        <w:t xml:space="preserve"> в різних країнах </w:t>
+      </w:r>
+      <w:r>
+        <w:t xml:space="preserve">та </w:t>
+      </w:r>
+      <w:r>
+        <w:t>на різних континентах світу.</w:t>
       </w:r>
     </w:p>
     <w:p>
@@ -53807,6 +53365,119 @@
     </w:lvl>
   </w:abstractNum>
   <w:abstractNum w:abstractNumId="6" w15:restartNumberingAfterBreak="0">
+    <w:nsid w:val="365358F8"/>
+    <w:multiLevelType w:val="hybridMultilevel"/>
+    <w:tmpl w:val="EDD0D44A"/>
+    <w:lvl w:ilvl="0" w:tplc="08090001">
+      <w:start w:val="1"/>
+      <w:numFmt w:val="bullet"/>
+      <w:lvlText w:val=""/>
+      <w:lvlJc w:val="left"/>
+      <w:pPr>
+        <w:ind w:left="1545" w:hanging="360"/>
+      </w:pPr>
+      <w:rPr>
+        <w:rFonts w:ascii="Symbol" w:hAnsi="Symbol" w:hint="default"/>
+      </w:rPr>
+    </w:lvl>
+    <w:lvl w:ilvl="1" w:tplc="08090003" w:tentative="1">
+      <w:start w:val="1"/>
+      <w:numFmt w:val="bullet"/>
+      <w:lvlText w:val="o"/>
+      <w:lvlJc w:val="left"/>
+      <w:pPr>
+        <w:ind w:left="2265" w:hanging="360"/>
+      </w:pPr>
+      <w:rPr>
+        <w:rFonts w:ascii="Courier New" w:hAnsi="Courier New" w:hint="default"/>
+      </w:rPr>
+    </w:lvl>
+    <w:lvl w:ilvl="2" w:tplc="08090005" w:tentative="1">
+      <w:start w:val="1"/>
+      <w:numFmt w:val="bullet"/>
+      <w:lvlText w:val=""/>
+      <w:lvlJc w:val="left"/>
+      <w:pPr>
+        <w:ind w:left="2985" w:hanging="360"/>
+      </w:pPr>
+      <w:rPr>
+        <w:rFonts w:ascii="Wingdings" w:hAnsi="Wingdings" w:hint="default"/>
+      </w:rPr>
+    </w:lvl>
+    <w:lvl w:ilvl="3" w:tplc="08090001" w:tentative="1">
+      <w:start w:val="1"/>
+      <w:numFmt w:val="bullet"/>
+      <w:lvlText w:val=""/>
+      <w:lvlJc w:val="left"/>
+      <w:pPr>
+        <w:ind w:left="3705" w:hanging="360"/>
+      </w:pPr>
+      <w:rPr>
+        <w:rFonts w:ascii="Symbol" w:hAnsi="Symbol" w:hint="default"/>
+      </w:rPr>
+    </w:lvl>
+    <w:lvl w:ilvl="4" w:tplc="08090003" w:tentative="1">
+      <w:start w:val="1"/>
+      <w:numFmt w:val="bullet"/>
+      <w:lvlText w:val="o"/>
+      <w:lvlJc w:val="left"/>
+      <w:pPr>
+        <w:ind w:left="4425" w:hanging="360"/>
+      </w:pPr>
+      <w:rPr>
+        <w:rFonts w:ascii="Courier New" w:hAnsi="Courier New" w:hint="default"/>
+      </w:rPr>
+    </w:lvl>
+    <w:lvl w:ilvl="5" w:tplc="08090005" w:tentative="1">
+      <w:start w:val="1"/>
+      <w:numFmt w:val="bullet"/>
+      <w:lvlText w:val=""/>
+      <w:lvlJc w:val="left"/>
+      <w:pPr>
+        <w:ind w:left="5145" w:hanging="360"/>
+      </w:pPr>
+      <w:rPr>
+        <w:rFonts w:ascii="Wingdings" w:hAnsi="Wingdings" w:hint="default"/>
+      </w:rPr>
+    </w:lvl>
+    <w:lvl w:ilvl="6" w:tplc="08090001" w:tentative="1">
+      <w:start w:val="1"/>
+      <w:numFmt w:val="bullet"/>
+      <w:lvlText w:val=""/>
+      <w:lvlJc w:val="left"/>
+      <w:pPr>
+        <w:ind w:left="5865" w:hanging="360"/>
+      </w:pPr>
+      <w:rPr>
+        <w:rFonts w:ascii="Symbol" w:hAnsi="Symbol" w:hint="default"/>
+      </w:rPr>
+    </w:lvl>
+    <w:lvl w:ilvl="7" w:tplc="08090003" w:tentative="1">
+      <w:start w:val="1"/>
+      <w:numFmt w:val="bullet"/>
+      <w:lvlText w:val="o"/>
+      <w:lvlJc w:val="left"/>
+      <w:pPr>
+        <w:ind w:left="6585" w:hanging="360"/>
+      </w:pPr>
+      <w:rPr>
+        <w:rFonts w:ascii="Courier New" w:hAnsi="Courier New" w:hint="default"/>
+      </w:rPr>
+    </w:lvl>
+    <w:lvl w:ilvl="8" w:tplc="08090005" w:tentative="1">
+      <w:start w:val="1"/>
+      <w:numFmt w:val="bullet"/>
+      <w:lvlText w:val=""/>
+      <w:lvlJc w:val="left"/>
+      <w:pPr>
+        <w:ind w:left="7305" w:hanging="360"/>
+      </w:pPr>
+      <w:rPr>
+        <w:rFonts w:ascii="Wingdings" w:hAnsi="Wingdings" w:hint="default"/>
+      </w:rPr>
+    </w:lvl>
+  </w:abstractNum>
+  <w:abstractNum w:abstractNumId="7" w15:restartNumberingAfterBreak="0">
     <w:nsid w:val="369117DF"/>
     <w:multiLevelType w:val="multilevel"/>
     <w:tmpl w:val="18DE3E66"/>
@@ -53938,7 +53609,7 @@
       </w:rPr>
     </w:lvl>
   </w:abstractNum>
-  <w:abstractNum w:abstractNumId="7" w15:restartNumberingAfterBreak="0">
+  <w:abstractNum w:abstractNumId="8" w15:restartNumberingAfterBreak="0">
     <w:nsid w:val="451153BB"/>
     <w:multiLevelType w:val="multilevel"/>
     <w:tmpl w:val="C2F4828E"/>
@@ -54061,7 +53732,7 @@
       </w:rPr>
     </w:lvl>
   </w:abstractNum>
-  <w:abstractNum w:abstractNumId="8" w15:restartNumberingAfterBreak="0">
+  <w:abstractNum w:abstractNumId="9" w15:restartNumberingAfterBreak="0">
     <w:nsid w:val="453E21F6"/>
     <w:multiLevelType w:val="multilevel"/>
     <w:tmpl w:val="0C489DE2"/>
@@ -54184,7 +53855,7 @@
       </w:rPr>
     </w:lvl>
   </w:abstractNum>
-  <w:abstractNum w:abstractNumId="9" w15:restartNumberingAfterBreak="0">
+  <w:abstractNum w:abstractNumId="10" w15:restartNumberingAfterBreak="0">
     <w:nsid w:val="46777C53"/>
     <w:multiLevelType w:val="multilevel"/>
     <w:tmpl w:val="C1D6BE50"/>
@@ -54307,7 +53978,7 @@
       </w:rPr>
     </w:lvl>
   </w:abstractNum>
-  <w:abstractNum w:abstractNumId="10" w15:restartNumberingAfterBreak="0">
+  <w:abstractNum w:abstractNumId="11" w15:restartNumberingAfterBreak="0">
     <w:nsid w:val="4ED57B32"/>
     <w:multiLevelType w:val="hybridMultilevel"/>
     <w:tmpl w:val="EA36A83E"/>
@@ -54429,7 +54100,7 @@
       </w:rPr>
     </w:lvl>
   </w:abstractNum>
-  <w:abstractNum w:abstractNumId="11" w15:restartNumberingAfterBreak="0">
+  <w:abstractNum w:abstractNumId="12" w15:restartNumberingAfterBreak="0">
     <w:nsid w:val="5A01304F"/>
     <w:multiLevelType w:val="hybridMultilevel"/>
     <w:tmpl w:val="18CE089C"/>
@@ -54550,7 +54221,7 @@
       </w:rPr>
     </w:lvl>
   </w:abstractNum>
-  <w:abstractNum w:abstractNumId="12" w15:restartNumberingAfterBreak="0">
+  <w:abstractNum w:abstractNumId="13" w15:restartNumberingAfterBreak="0">
     <w:nsid w:val="682105FB"/>
     <w:multiLevelType w:val="hybridMultilevel"/>
     <w:tmpl w:val="55E0F35C"/>
@@ -54672,13 +54343,13 @@
     </w:lvl>
   </w:abstractNum>
   <w:num w:numId="1" w16cid:durableId="354306021">
-    <w:abstractNumId w:val="10"/>
+    <w:abstractNumId w:val="11"/>
   </w:num>
   <w:num w:numId="2" w16cid:durableId="1670281499">
     <w:abstractNumId w:val="2"/>
   </w:num>
   <w:num w:numId="3" w16cid:durableId="1582058224">
-    <w:abstractNumId w:val="12"/>
+    <w:abstractNumId w:val="13"/>
   </w:num>
   <w:num w:numId="4" w16cid:durableId="54747159">
     <w:abstractNumId w:val="1"/>
@@ -54693,22 +54364,25 @@
     <w:abstractNumId w:val="4"/>
   </w:num>
   <w:num w:numId="8" w16cid:durableId="1379015196">
+    <w:abstractNumId w:val="8"/>
+  </w:num>
+  <w:num w:numId="9" w16cid:durableId="1954362726">
+    <w:abstractNumId w:val="12"/>
+  </w:num>
+  <w:num w:numId="10" w16cid:durableId="1899394223">
     <w:abstractNumId w:val="7"/>
   </w:num>
-  <w:num w:numId="9" w16cid:durableId="1954362726">
-    <w:abstractNumId w:val="11"/>
-  </w:num>
-  <w:num w:numId="10" w16cid:durableId="1899394223">
-    <w:abstractNumId w:val="6"/>
-  </w:num>
   <w:num w:numId="11" w16cid:durableId="476918348">
-    <w:abstractNumId w:val="9"/>
+    <w:abstractNumId w:val="10"/>
   </w:num>
   <w:num w:numId="12" w16cid:durableId="614097369">
-    <w:abstractNumId w:val="8"/>
+    <w:abstractNumId w:val="9"/>
   </w:num>
   <w:num w:numId="13" w16cid:durableId="2057047879">
     <w:abstractNumId w:val="0"/>
+  </w:num>
+  <w:num w:numId="14" w16cid:durableId="2076128193">
+    <w:abstractNumId w:val="6"/>
   </w:num>
 </w:numbering>
 </file>

</xml_diff>